<commit_message>
#54 modified introduction and project objectives
</commit_message>
<xml_diff>
--- a/doc/1 Introduction.docx
+++ b/doc/1 Introduction.docx
@@ -41,62 +41,152 @@
           <w:szCs w:val="24"/>
           <w:lang w:val="en-US"/>
         </w:rPr>
-        <w:t xml:space="preserve">The so-called conversational bot, or </w:t>
-      </w:r>
-      <w:proofErr w:type="spellStart"/>
-      <w:r>
-        <w:rPr>
-          <w:sz w:val="24"/>
-          <w:szCs w:val="24"/>
-          <w:lang w:val="en-US"/>
-        </w:rPr>
-        <w:t>chatbot</w:t>
-      </w:r>
-      <w:proofErr w:type="spellEnd"/>
-      <w:r>
-        <w:rPr>
-          <w:sz w:val="24"/>
-          <w:szCs w:val="24"/>
-          <w:lang w:val="en-US"/>
-        </w:rPr>
-        <w:t xml:space="preserve">, is a computer program that interacts with its users by responding to the user’s questions and needs via an interface. </w:t>
-      </w:r>
-      <w:proofErr w:type="spellStart"/>
-      <w:r>
-        <w:rPr>
-          <w:sz w:val="24"/>
-          <w:szCs w:val="24"/>
-          <w:lang w:val="en-US"/>
-        </w:rPr>
-        <w:t>Chatbots</w:t>
-      </w:r>
-      <w:proofErr w:type="spellEnd"/>
-      <w:r>
-        <w:rPr>
-          <w:sz w:val="24"/>
-          <w:szCs w:val="24"/>
-          <w:lang w:val="en-US"/>
-        </w:rPr>
-        <w:t xml:space="preserve"> are a topic of interest in the field of computer science for decades, brought into focus by none other than Alan Turing </w:t>
-      </w:r>
-      <w:r>
-        <w:rPr>
-          <w:sz w:val="24"/>
-          <w:szCs w:val="24"/>
-          <w:vertAlign w:val="superscript"/>
-          <w:lang w:val="en-US"/>
-        </w:rPr>
-        <w:t>1</w:t>
-      </w:r>
-      <w:r>
-        <w:rPr>
-          <w:sz w:val="24"/>
-          <w:szCs w:val="24"/>
-          <w:lang w:val="en-US"/>
-        </w:rPr>
-        <w:t xml:space="preserve">. Due to the development of the last couple of years in which smart mobile devices have been taking a more and more important part in the everyday life of society, </w:t>
-      </w:r>
-      <w:proofErr w:type="spellStart"/>
+        <w:t>A</w:t>
+      </w:r>
+      <w:r>
+        <w:rPr>
+          <w:sz w:val="24"/>
+          <w:szCs w:val="24"/>
+          <w:lang w:val="en-US"/>
+        </w:rPr>
+        <w:t xml:space="preserve"> </w:t>
+      </w:r>
+      <w:r>
+        <w:rPr>
+          <w:sz w:val="24"/>
+          <w:szCs w:val="24"/>
+          <w:lang w:val="en-US"/>
+        </w:rPr>
+        <w:t xml:space="preserve">chatbot </w:t>
+      </w:r>
+      <w:r>
+        <w:rPr>
+          <w:sz w:val="24"/>
+          <w:szCs w:val="24"/>
+          <w:lang w:val="en-US"/>
+        </w:rPr>
+        <w:t xml:space="preserve">is a computer program that interacts with its users </w:t>
+      </w:r>
+      <w:r>
+        <w:rPr>
+          <w:sz w:val="24"/>
+          <w:szCs w:val="24"/>
+          <w:lang w:val="en-US"/>
+        </w:rPr>
+        <w:t xml:space="preserve">through </w:t>
+      </w:r>
+      <w:r>
+        <w:rPr>
+          <w:sz w:val="24"/>
+          <w:szCs w:val="24"/>
+          <w:lang w:val="en-US"/>
+        </w:rPr>
+        <w:t xml:space="preserve">a conversational </w:t>
+      </w:r>
+      <w:r>
+        <w:rPr>
+          <w:sz w:val="24"/>
+          <w:szCs w:val="24"/>
+          <w:lang w:val="en-US"/>
+        </w:rPr>
+        <w:t xml:space="preserve">interface. </w:t>
+      </w:r>
+      <w:r>
+        <w:rPr>
+          <w:sz w:val="24"/>
+          <w:szCs w:val="24"/>
+          <w:lang w:val="en-US"/>
+        </w:rPr>
+        <w:t>They</w:t>
+      </w:r>
+      <w:r>
+        <w:rPr>
+          <w:sz w:val="24"/>
+          <w:szCs w:val="24"/>
+          <w:lang w:val="en-US"/>
+        </w:rPr>
+        <w:t xml:space="preserve"> </w:t>
+      </w:r>
+      <w:r>
+        <w:rPr>
+          <w:sz w:val="24"/>
+          <w:szCs w:val="24"/>
+          <w:lang w:val="en-US"/>
+        </w:rPr>
+        <w:t>have been</w:t>
+      </w:r>
+      <w:r>
+        <w:rPr>
+          <w:sz w:val="24"/>
+          <w:szCs w:val="24"/>
+          <w:lang w:val="en-US"/>
+        </w:rPr>
+        <w:t xml:space="preserve"> a topic of interest in the field of computer science for decades</w:t>
+      </w:r>
+      <w:r>
+        <w:rPr>
+          <w:sz w:val="24"/>
+          <w:szCs w:val="24"/>
+          <w:lang w:val="en-US"/>
+        </w:rPr>
+        <w:t xml:space="preserve">, </w:t>
+      </w:r>
+      <w:r>
+        <w:rPr>
+          <w:sz w:val="24"/>
+          <w:szCs w:val="24"/>
+          <w:lang w:val="en-US"/>
+        </w:rPr>
+        <w:t>yet</w:t>
+      </w:r>
+      <w:r>
+        <w:rPr>
+          <w:sz w:val="24"/>
+          <w:szCs w:val="24"/>
+          <w:lang w:val="en-US"/>
+        </w:rPr>
+        <w:t>, d</w:t>
+      </w:r>
+      <w:r>
+        <w:rPr>
+          <w:sz w:val="24"/>
+          <w:szCs w:val="24"/>
+          <w:lang w:val="en-US"/>
+        </w:rPr>
+        <w:t xml:space="preserve">ue to the </w:t>
+      </w:r>
+      <w:r>
+        <w:rPr>
+          <w:sz w:val="24"/>
+          <w:szCs w:val="24"/>
+          <w:lang w:val="en-US"/>
+        </w:rPr>
+        <w:t>rise</w:t>
+      </w:r>
+      <w:r>
+        <w:rPr>
+          <w:sz w:val="24"/>
+          <w:szCs w:val="24"/>
+          <w:lang w:val="en-US"/>
+        </w:rPr>
+        <w:t xml:space="preserve"> of smart </w:t>
+      </w:r>
+      <w:r>
+        <w:rPr>
+          <w:sz w:val="24"/>
+          <w:szCs w:val="24"/>
+          <w:lang w:val="en-US"/>
+        </w:rPr>
+        <w:t>devices in the last couple of years</w:t>
+      </w:r>
+      <w:r>
+        <w:rPr>
+          <w:sz w:val="24"/>
+          <w:szCs w:val="24"/>
+          <w:lang w:val="en-US"/>
+        </w:rPr>
+        <w:t xml:space="preserve">, </w:t>
+      </w:r>
       <w:r>
         <w:rPr>
           <w:sz w:val="24"/>
@@ -105,32 +195,85 @@
         </w:rPr>
         <w:t>chatbots</w:t>
       </w:r>
-      <w:proofErr w:type="spellEnd"/>
-      <w:r>
-        <w:rPr>
-          <w:sz w:val="24"/>
-          <w:szCs w:val="24"/>
-          <w:lang w:val="en-US"/>
-        </w:rPr>
-        <w:t xml:space="preserve"> have received a great deal of new attention. The possibilities provided by </w:t>
-      </w:r>
-      <w:proofErr w:type="spellStart"/>
-      <w:r>
-        <w:rPr>
-          <w:sz w:val="24"/>
-          <w:szCs w:val="24"/>
-          <w:lang w:val="en-US"/>
-        </w:rPr>
-        <w:t>chatbots</w:t>
-      </w:r>
-      <w:proofErr w:type="spellEnd"/>
-      <w:r>
-        <w:rPr>
-          <w:sz w:val="24"/>
-          <w:szCs w:val="24"/>
-          <w:lang w:val="en-US"/>
-        </w:rPr>
-        <w:t xml:space="preserve"> were rediscovered and combined with the state of the art instant messaging methods.</w:t>
+      <w:r>
+        <w:rPr>
+          <w:sz w:val="24"/>
+          <w:szCs w:val="24"/>
+          <w:lang w:val="en-US"/>
+        </w:rPr>
+        <w:t xml:space="preserve"> have </w:t>
+      </w:r>
+      <w:r>
+        <w:rPr>
+          <w:sz w:val="24"/>
+          <w:szCs w:val="24"/>
+          <w:lang w:val="en-US"/>
+        </w:rPr>
+        <w:t xml:space="preserve">received a great deal of </w:t>
+      </w:r>
+      <w:r>
+        <w:rPr>
+          <w:sz w:val="24"/>
+          <w:szCs w:val="24"/>
+          <w:lang w:val="en-US"/>
+        </w:rPr>
+        <w:t xml:space="preserve">new </w:t>
+      </w:r>
+      <w:r>
+        <w:rPr>
+          <w:sz w:val="24"/>
+          <w:szCs w:val="24"/>
+          <w:lang w:val="en-US"/>
+        </w:rPr>
+        <w:t>attention</w:t>
+      </w:r>
+      <w:r>
+        <w:rPr>
+          <w:sz w:val="24"/>
+          <w:szCs w:val="24"/>
+          <w:lang w:val="en-US"/>
+        </w:rPr>
+        <w:t xml:space="preserve">. The possibilities provided by </w:t>
+      </w:r>
+      <w:r>
+        <w:rPr>
+          <w:sz w:val="24"/>
+          <w:szCs w:val="24"/>
+          <w:lang w:val="en-US"/>
+        </w:rPr>
+        <w:t>the conversational interface</w:t>
+      </w:r>
+      <w:r>
+        <w:rPr>
+          <w:sz w:val="24"/>
+          <w:szCs w:val="24"/>
+          <w:lang w:val="en-US"/>
+        </w:rPr>
+        <w:t xml:space="preserve"> </w:t>
+      </w:r>
+      <w:r>
+        <w:rPr>
+          <w:sz w:val="24"/>
+          <w:szCs w:val="24"/>
+          <w:lang w:val="en-US"/>
+        </w:rPr>
+        <w:t xml:space="preserve">were </w:t>
+      </w:r>
+      <w:r>
+        <w:rPr>
+          <w:sz w:val="24"/>
+          <w:szCs w:val="24"/>
+          <w:lang w:val="en-US"/>
+        </w:rPr>
+        <w:t>rediscovered and combined with the state of the art instant messaging methods.</w:t>
+      </w:r>
+      <w:r>
+        <w:rPr>
+          <w:sz w:val="24"/>
+          <w:szCs w:val="24"/>
+          <w:lang w:val="en-US"/>
+        </w:rPr>
+        <w:t xml:space="preserve"> </w:t>
       </w:r>
     </w:p>
     <w:p>
@@ -147,59 +290,179 @@
           <w:szCs w:val="24"/>
           <w:lang w:val="en-US"/>
         </w:rPr>
-        <w:t xml:space="preserve">This is where the topic of this bachelor thesis steps in. The aim of this project is to develop a </w:t>
-      </w:r>
-      <w:proofErr w:type="spellStart"/>
-      <w:r>
-        <w:rPr>
-          <w:sz w:val="24"/>
-          <w:szCs w:val="24"/>
-          <w:lang w:val="en-US"/>
-        </w:rPr>
-        <w:t>chatbot</w:t>
-      </w:r>
-      <w:proofErr w:type="spellEnd"/>
-      <w:r>
-        <w:rPr>
-          <w:sz w:val="24"/>
-          <w:szCs w:val="24"/>
-          <w:lang w:val="en-US"/>
-        </w:rPr>
-        <w:t xml:space="preserve"> that can be used in an instant messaging platform to provide tourist recommendations customized to the user’s preferences. The project focuses on the implementation of a conversational interface and the personalization of recommendations whereas an already existing geographic information system is applied to provide for the tourist data.</w:t>
+        <w:t xml:space="preserve">This project </w:t>
+      </w:r>
+      <w:r>
+        <w:rPr>
+          <w:sz w:val="24"/>
+          <w:szCs w:val="24"/>
+          <w:lang w:val="en-US"/>
+        </w:rPr>
+        <w:t>concentrates on this upcoming trend</w:t>
+      </w:r>
+      <w:r>
+        <w:rPr>
+          <w:sz w:val="24"/>
+          <w:szCs w:val="24"/>
+          <w:lang w:val="en-US"/>
+        </w:rPr>
+        <w:t xml:space="preserve"> by developing a chatbot that can be accessed through an </w:t>
+      </w:r>
+      <w:r>
+        <w:rPr>
+          <w:sz w:val="24"/>
+          <w:szCs w:val="24"/>
+          <w:lang w:val="en-US"/>
+        </w:rPr>
+        <w:t>instant messaging platform, in this case the messenger Telegram.</w:t>
+      </w:r>
+      <w:r>
+        <w:rPr>
+          <w:sz w:val="24"/>
+          <w:szCs w:val="24"/>
+          <w:lang w:val="en-US"/>
+        </w:rPr>
+        <w:t xml:space="preserve"> Using the messenger’s interface, t</w:t>
+      </w:r>
+      <w:r>
+        <w:rPr>
+          <w:sz w:val="24"/>
+          <w:szCs w:val="24"/>
+          <w:lang w:val="en-US"/>
+        </w:rPr>
+        <w:t xml:space="preserve">he user interacts with the chatbot </w:t>
+      </w:r>
+      <w:r>
+        <w:rPr>
+          <w:sz w:val="24"/>
+          <w:szCs w:val="24"/>
+          <w:lang w:val="en-US"/>
+        </w:rPr>
+        <w:t xml:space="preserve">and is provided with </w:t>
+      </w:r>
+      <w:r>
+        <w:rPr>
+          <w:sz w:val="24"/>
+          <w:szCs w:val="24"/>
+          <w:lang w:val="en-US"/>
+        </w:rPr>
+        <w:t xml:space="preserve">tourist recommendations. </w:t>
+      </w:r>
+      <w:r>
+        <w:rPr>
+          <w:sz w:val="24"/>
+          <w:szCs w:val="24"/>
+          <w:lang w:val="en-US"/>
+        </w:rPr>
+        <w:t xml:space="preserve">The </w:t>
+      </w:r>
+      <w:r>
+        <w:rPr>
+          <w:sz w:val="24"/>
+          <w:szCs w:val="24"/>
+          <w:lang w:val="en-US"/>
+        </w:rPr>
+        <w:t xml:space="preserve">developed </w:t>
+      </w:r>
+      <w:r>
+        <w:rPr>
+          <w:sz w:val="24"/>
+          <w:szCs w:val="24"/>
+          <w:lang w:val="en-US"/>
+        </w:rPr>
+        <w:t xml:space="preserve">application consists of three principal components: </w:t>
       </w:r>
     </w:p>
     <w:p>
       <w:pPr>
         <w:rPr>
+          <w:sz w:val="24"/>
+          <w:szCs w:val="24"/>
           <w:lang w:val="en-US"/>
         </w:rPr>
       </w:pPr>
+      <w:r>
+        <w:rPr>
+          <w:sz w:val="24"/>
+          <w:szCs w:val="24"/>
+          <w:lang w:val="en-US"/>
+        </w:rPr>
+        <w:t>1. The chatbot which forwards the user input to the natural language processing platform api.ai and interprets the response.</w:t>
+      </w:r>
     </w:p>
     <w:p>
       <w:pPr>
         <w:rPr>
-          <w:sz w:val="32"/>
-          <w:szCs w:val="32"/>
+          <w:sz w:val="24"/>
+          <w:szCs w:val="24"/>
           <w:lang w:val="en-US"/>
         </w:rPr>
       </w:pPr>
       <w:r>
         <w:rPr>
-          <w:sz w:val="32"/>
-          <w:szCs w:val="32"/>
-          <w:lang w:val="en-US"/>
-        </w:rPr>
-        <w:t>B</w:t>
+          <w:sz w:val="24"/>
+          <w:szCs w:val="24"/>
+          <w:lang w:val="en-US"/>
+        </w:rPr>
+        <w:t>2. The recommendation system which computes</w:t>
+      </w:r>
+      <w:r>
+        <w:rPr>
+          <w:sz w:val="24"/>
+          <w:szCs w:val="24"/>
+          <w:lang w:val="en-US"/>
+        </w:rPr>
+        <w:t xml:space="preserve"> the personalized</w:t>
+      </w:r>
+      <w:r>
+        <w:rPr>
+          <w:sz w:val="24"/>
+          <w:szCs w:val="24"/>
+          <w:lang w:val="en-US"/>
+        </w:rPr>
+        <w:t xml:space="preserve"> recommendation based on</w:t>
+      </w:r>
+      <w:r>
+        <w:rPr>
+          <w:sz w:val="24"/>
+          <w:szCs w:val="24"/>
+          <w:lang w:val="en-US"/>
+        </w:rPr>
+        <w:t xml:space="preserve"> the</w:t>
+      </w:r>
+      <w:r>
+        <w:rPr>
+          <w:sz w:val="24"/>
+          <w:szCs w:val="24"/>
+          <w:lang w:val="en-US"/>
+        </w:rPr>
+        <w:t xml:space="preserve"> user</w:t>
+      </w:r>
+      <w:r>
+        <w:rPr>
+          <w:sz w:val="24"/>
+          <w:szCs w:val="24"/>
+          <w:lang w:val="en-US"/>
+        </w:rPr>
+        <w:t>’s</w:t>
       </w:r>
       <w:bookmarkStart w:id="0" w:name="_GoBack"/>
       <w:bookmarkEnd w:id="0"/>
       <w:r>
         <w:rPr>
-          <w:sz w:val="32"/>
-          <w:szCs w:val="32"/>
-          <w:lang w:val="en-US"/>
-        </w:rPr>
-        <w:t>ibliography</w:t>
+          <w:sz w:val="24"/>
+          <w:szCs w:val="24"/>
+          <w:lang w:val="en-US"/>
+        </w:rPr>
+        <w:t xml:space="preserve"> preferences</w:t>
+      </w:r>
+      <w:r>
+        <w:rPr>
+          <w:sz w:val="24"/>
+          <w:szCs w:val="24"/>
+          <w:lang w:val="en-US"/>
+        </w:rPr>
+        <w:t xml:space="preserve">. </w:t>
       </w:r>
     </w:p>
     <w:p>
@@ -216,23 +479,49 @@
           <w:szCs w:val="24"/>
           <w:lang w:val="en-US"/>
         </w:rPr>
-        <w:t xml:space="preserve">[1] </w:t>
-      </w:r>
-      <w:r>
-        <w:rPr>
-          <w:sz w:val="24"/>
-          <w:szCs w:val="24"/>
-          <w:lang w:val="en-US"/>
-        </w:rPr>
-        <w:t>http://venturebeat.com/2016/08/15/a-short-history-of-chatbots-and-artificial-intelligence/</w:t>
+        <w:t xml:space="preserve">3. The </w:t>
+      </w:r>
+      <w:r>
+        <w:rPr>
+          <w:sz w:val="24"/>
+          <w:szCs w:val="24"/>
+          <w:lang w:val="en-US"/>
+        </w:rPr>
+        <w:t xml:space="preserve">geographic information </w:t>
+      </w:r>
+      <w:r>
+        <w:rPr>
+          <w:sz w:val="24"/>
+          <w:szCs w:val="24"/>
+          <w:lang w:val="en-US"/>
+        </w:rPr>
+        <w:t>database</w:t>
+      </w:r>
+      <w:r>
+        <w:rPr>
+          <w:sz w:val="24"/>
+          <w:szCs w:val="24"/>
+          <w:lang w:val="en-US"/>
+        </w:rPr>
+        <w:t xml:space="preserve"> which makes the needed information for recommendation available.</w:t>
       </w:r>
     </w:p>
     <w:p>
       <w:pPr>
         <w:rPr>
+          <w:sz w:val="24"/>
+          <w:szCs w:val="24"/>
           <w:lang w:val="en-US"/>
         </w:rPr>
       </w:pPr>
+      <w:r>
+        <w:rPr>
+          <w:sz w:val="24"/>
+          <w:szCs w:val="24"/>
+          <w:lang w:val="en-US"/>
+        </w:rPr>
+        <w:t xml:space="preserve">In the following paper, the developed application is presented by examining the main objectives, underlying theories and way of proceeding as well as describing encountered challenges in the course of the project. </w:t>
+      </w:r>
     </w:p>
     <w:sectPr>
       <w:pgSz w:w="11906" w:h="16838"/>

</xml_diff>